<commit_message>
Demo Use Case Update
</commit_message>
<xml_diff>
--- a/use cases/Customer Activity Use Case/Create Customer Activity Use Case.docx
+++ b/use cases/Customer Activity Use Case/Create Customer Activity Use Case.docx
@@ -641,6 +641,17 @@
               </w:rPr>
               <w:t xml:space="preserve">In this case, </w:t>
             </w:r>
+            <w:r>
+              <w:rPr>
+                <w:rFonts w:ascii="Times New Roman" w:hAnsi="Times New Roman" w:cs="Times New Roman"/>
+                <w:sz w:val="24"/>
+                <w:szCs w:val="24"/>
+                <w:lang w:val="en-ZA"/>
+              </w:rPr>
+              <w:t>customer activity created by Salesman.</w:t>
+            </w:r>
+            <w:bookmarkStart w:id="0" w:name="_GoBack"/>
+            <w:bookmarkEnd w:id="0"/>
           </w:p>
         </w:tc>
       </w:tr>
@@ -1255,18 +1266,7 @@
                 <w:szCs w:val="24"/>
                 <w:lang w:val="en-ZA"/>
               </w:rPr>
-              <w:t>The user enters the comment to manager to textbox.</w:t>
-            </w:r>
-            <w:bookmarkStart w:id="0" w:name="_GoBack"/>
-            <w:bookmarkEnd w:id="0"/>
-            <w:r>
-              <w:rPr>
-                <w:rFonts w:ascii="Times New Roman" w:hAnsi="Times New Roman" w:cs="Times New Roman"/>
-                <w:sz w:val="24"/>
-                <w:szCs w:val="24"/>
-                <w:lang w:val="en-ZA"/>
-              </w:rPr>
-              <w:t xml:space="preserve"> </w:t>
+              <w:t xml:space="preserve">The user enters the comment to manager to textbox. </w:t>
             </w:r>
           </w:p>
           <w:p>

</xml_diff>